<commit_message>
Fix report index and create .pdf
</commit_message>
<xml_diff>
--- a/Setty Operations Report by Hesham Medhat and Merit Victor.docx
+++ b/Setty Operations Report by Hesham Medhat and Merit Victor.docx
@@ -1385,7 +1385,7 @@
           <w:szCs w:val="32"/>
         </w:rPr>
         <w:tab/>
-        <w:t>31</w:t>
+        <w:t>32</w:t>
       </w:r>
       <w:r>
         <w:rPr>
@@ -10089,7 +10089,7 @@
                     <a:blip r:embed="rId10">
                       <a:extLst>
                         <a:ext uri="{28A0092B-C50C-407E-A947-70E740481C1C}">
-                          <a14:useLocalDpi xmlns:a14="http://schemas.microsoft.com/office/drawing/2010/main" xmlns:wps="http://schemas.microsoft.com/office/word/2010/wordprocessingShape" xmlns:wpi="http://schemas.microsoft.com/office/word/2010/wordprocessingInk" xmlns:wpg="http://schemas.microsoft.com/office/word/2010/wordprocessingGroup" xmlns:w15="http://schemas.microsoft.com/office/word/2012/wordml" xmlns:w14="http://schemas.microsoft.com/office/word/2010/wordml" xmlns:w="http://schemas.openxmlformats.org/wordprocessingml/2006/main" xmlns:w10="urn:schemas-microsoft-com:office:word" xmlns:wp14="http://schemas.microsoft.com/office/word/2010/wordprocessingDrawing" xmlns:v="urn:schemas-microsoft-com:vml" xmlns:o="urn:schemas-microsoft-com:office:office" xmlns:mc="http://schemas.openxmlformats.org/markup-compatibility/2006" xmlns:wpc="http://schemas.microsoft.com/office/word/2010/wordprocessingCanvas" xmlns="" val="0"/>
+                          <a14:useLocalDpi xmlns="" xmlns:wpc="http://schemas.microsoft.com/office/word/2010/wordprocessingCanvas" xmlns:mc="http://schemas.openxmlformats.org/markup-compatibility/2006" xmlns:o="urn:schemas-microsoft-com:office:office" xmlns:v="urn:schemas-microsoft-com:vml" xmlns:wp14="http://schemas.microsoft.com/office/word/2010/wordprocessingDrawing" xmlns:w10="urn:schemas-microsoft-com:office:word" xmlns:w="http://schemas.openxmlformats.org/wordprocessingml/2006/main" xmlns:w14="http://schemas.microsoft.com/office/word/2010/wordml" xmlns:w15="http://schemas.microsoft.com/office/word/2012/wordml" xmlns:wpg="http://schemas.microsoft.com/office/word/2010/wordprocessingGroup" xmlns:wpi="http://schemas.microsoft.com/office/word/2010/wordprocessingInk" xmlns:wps="http://schemas.microsoft.com/office/word/2010/wordprocessingShape" xmlns:a14="http://schemas.microsoft.com/office/drawing/2010/main" val="0"/>
                         </a:ext>
                       </a:extLst>
                     </a:blip>
@@ -10218,7 +10218,7 @@
                     <a:blip r:embed="rId11">
                       <a:extLst>
                         <a:ext uri="{28A0092B-C50C-407E-A947-70E740481C1C}">
-                          <a14:useLocalDpi xmlns:a14="http://schemas.microsoft.com/office/drawing/2010/main" xmlns:wps="http://schemas.microsoft.com/office/word/2010/wordprocessingShape" xmlns:wpi="http://schemas.microsoft.com/office/word/2010/wordprocessingInk" xmlns:wpg="http://schemas.microsoft.com/office/word/2010/wordprocessingGroup" xmlns:w15="http://schemas.microsoft.com/office/word/2012/wordml" xmlns:w14="http://schemas.microsoft.com/office/word/2010/wordml" xmlns:w="http://schemas.openxmlformats.org/wordprocessingml/2006/main" xmlns:w10="urn:schemas-microsoft-com:office:word" xmlns:wp14="http://schemas.microsoft.com/office/word/2010/wordprocessingDrawing" xmlns:v="urn:schemas-microsoft-com:vml" xmlns:o="urn:schemas-microsoft-com:office:office" xmlns:mc="http://schemas.openxmlformats.org/markup-compatibility/2006" xmlns:wpc="http://schemas.microsoft.com/office/word/2010/wordprocessingCanvas" xmlns="" val="0"/>
+                          <a14:useLocalDpi xmlns="" xmlns:wpc="http://schemas.microsoft.com/office/word/2010/wordprocessingCanvas" xmlns:mc="http://schemas.openxmlformats.org/markup-compatibility/2006" xmlns:o="urn:schemas-microsoft-com:office:office" xmlns:v="urn:schemas-microsoft-com:vml" xmlns:wp14="http://schemas.microsoft.com/office/word/2010/wordprocessingDrawing" xmlns:w10="urn:schemas-microsoft-com:office:word" xmlns:w="http://schemas.openxmlformats.org/wordprocessingml/2006/main" xmlns:w14="http://schemas.microsoft.com/office/word/2010/wordml" xmlns:w15="http://schemas.microsoft.com/office/word/2012/wordml" xmlns:wpg="http://schemas.microsoft.com/office/word/2010/wordprocessingGroup" xmlns:wpi="http://schemas.microsoft.com/office/word/2010/wordprocessingInk" xmlns:wps="http://schemas.microsoft.com/office/word/2010/wordprocessingShape" xmlns:a14="http://schemas.microsoft.com/office/drawing/2010/main" val="0"/>
                         </a:ext>
                       </a:extLst>
                     </a:blip>
@@ -10449,7 +10449,7 @@
                     <a:blip r:embed="rId12">
                       <a:extLst>
                         <a:ext uri="{28A0092B-C50C-407E-A947-70E740481C1C}">
-                          <a14:useLocalDpi xmlns:a14="http://schemas.microsoft.com/office/drawing/2010/main" xmlns:wps="http://schemas.microsoft.com/office/word/2010/wordprocessingShape" xmlns:wpi="http://schemas.microsoft.com/office/word/2010/wordprocessingInk" xmlns:wpg="http://schemas.microsoft.com/office/word/2010/wordprocessingGroup" xmlns:w15="http://schemas.microsoft.com/office/word/2012/wordml" xmlns:w14="http://schemas.microsoft.com/office/word/2010/wordml" xmlns:w="http://schemas.openxmlformats.org/wordprocessingml/2006/main" xmlns:w10="urn:schemas-microsoft-com:office:word" xmlns:wp14="http://schemas.microsoft.com/office/word/2010/wordprocessingDrawing" xmlns:v="urn:schemas-microsoft-com:vml" xmlns:o="urn:schemas-microsoft-com:office:office" xmlns:mc="http://schemas.openxmlformats.org/markup-compatibility/2006" xmlns:wpc="http://schemas.microsoft.com/office/word/2010/wordprocessingCanvas" xmlns="" val="0"/>
+                          <a14:useLocalDpi xmlns="" xmlns:wpc="http://schemas.microsoft.com/office/word/2010/wordprocessingCanvas" xmlns:mc="http://schemas.openxmlformats.org/markup-compatibility/2006" xmlns:o="urn:schemas-microsoft-com:office:office" xmlns:v="urn:schemas-microsoft-com:vml" xmlns:wp14="http://schemas.microsoft.com/office/word/2010/wordprocessingDrawing" xmlns:w10="urn:schemas-microsoft-com:office:word" xmlns:w="http://schemas.openxmlformats.org/wordprocessingml/2006/main" xmlns:w14="http://schemas.microsoft.com/office/word/2010/wordml" xmlns:w15="http://schemas.microsoft.com/office/word/2012/wordml" xmlns:wpg="http://schemas.microsoft.com/office/word/2010/wordprocessingGroup" xmlns:wpi="http://schemas.microsoft.com/office/word/2010/wordprocessingInk" xmlns:wps="http://schemas.microsoft.com/office/word/2010/wordprocessingShape" xmlns:a14="http://schemas.microsoft.com/office/drawing/2010/main" val="0"/>
                         </a:ext>
                       </a:extLst>
                     </a:blip>
@@ -10551,7 +10551,7 @@
                     <a:blip r:embed="rId13">
                       <a:extLst>
                         <a:ext uri="{28A0092B-C50C-407E-A947-70E740481C1C}">
-                          <a14:useLocalDpi xmlns:a14="http://schemas.microsoft.com/office/drawing/2010/main" xmlns:wps="http://schemas.microsoft.com/office/word/2010/wordprocessingShape" xmlns:wpi="http://schemas.microsoft.com/office/word/2010/wordprocessingInk" xmlns:wpg="http://schemas.microsoft.com/office/word/2010/wordprocessingGroup" xmlns:w15="http://schemas.microsoft.com/office/word/2012/wordml" xmlns:w14="http://schemas.microsoft.com/office/word/2010/wordml" xmlns:w="http://schemas.openxmlformats.org/wordprocessingml/2006/main" xmlns:w10="urn:schemas-microsoft-com:office:word" xmlns:wp14="http://schemas.microsoft.com/office/word/2010/wordprocessingDrawing" xmlns:v="urn:schemas-microsoft-com:vml" xmlns:o="urn:schemas-microsoft-com:office:office" xmlns:mc="http://schemas.openxmlformats.org/markup-compatibility/2006" xmlns:wpc="http://schemas.microsoft.com/office/word/2010/wordprocessingCanvas" xmlns="" val="0"/>
+                          <a14:useLocalDpi xmlns="" xmlns:wpc="http://schemas.microsoft.com/office/word/2010/wordprocessingCanvas" xmlns:mc="http://schemas.openxmlformats.org/markup-compatibility/2006" xmlns:o="urn:schemas-microsoft-com:office:office" xmlns:v="urn:schemas-microsoft-com:vml" xmlns:wp14="http://schemas.microsoft.com/office/word/2010/wordprocessingDrawing" xmlns:w10="urn:schemas-microsoft-com:office:word" xmlns:w="http://schemas.openxmlformats.org/wordprocessingml/2006/main" xmlns:w14="http://schemas.microsoft.com/office/word/2010/wordml" xmlns:w15="http://schemas.microsoft.com/office/word/2012/wordml" xmlns:wpg="http://schemas.microsoft.com/office/word/2010/wordprocessingGroup" xmlns:wpi="http://schemas.microsoft.com/office/word/2010/wordprocessingInk" xmlns:wps="http://schemas.microsoft.com/office/word/2010/wordprocessingShape" xmlns:a14="http://schemas.microsoft.com/office/drawing/2010/main" val="0"/>
                         </a:ext>
                       </a:extLst>
                     </a:blip>
@@ -10845,7 +10845,7 @@
                     <a:blip r:embed="rId15">
                       <a:extLst>
                         <a:ext uri="{28A0092B-C50C-407E-A947-70E740481C1C}">
-                          <a14:useLocalDpi xmlns:a14="http://schemas.microsoft.com/office/drawing/2010/main" xmlns:wps="http://schemas.microsoft.com/office/word/2010/wordprocessingShape" xmlns:wpi="http://schemas.microsoft.com/office/word/2010/wordprocessingInk" xmlns:wpg="http://schemas.microsoft.com/office/word/2010/wordprocessingGroup" xmlns:w15="http://schemas.microsoft.com/office/word/2012/wordml" xmlns:w14="http://schemas.microsoft.com/office/word/2010/wordml" xmlns:w="http://schemas.openxmlformats.org/wordprocessingml/2006/main" xmlns:w10="urn:schemas-microsoft-com:office:word" xmlns:wp14="http://schemas.microsoft.com/office/word/2010/wordprocessingDrawing" xmlns:v="urn:schemas-microsoft-com:vml" xmlns:o="urn:schemas-microsoft-com:office:office" xmlns:mc="http://schemas.openxmlformats.org/markup-compatibility/2006" xmlns:wpc="http://schemas.microsoft.com/office/word/2010/wordprocessingCanvas" xmlns="" val="0"/>
+                          <a14:useLocalDpi xmlns="" xmlns:wpc="http://schemas.microsoft.com/office/word/2010/wordprocessingCanvas" xmlns:mc="http://schemas.openxmlformats.org/markup-compatibility/2006" xmlns:o="urn:schemas-microsoft-com:office:office" xmlns:v="urn:schemas-microsoft-com:vml" xmlns:wp14="http://schemas.microsoft.com/office/word/2010/wordprocessingDrawing" xmlns:w10="urn:schemas-microsoft-com:office:word" xmlns:w="http://schemas.openxmlformats.org/wordprocessingml/2006/main" xmlns:w14="http://schemas.microsoft.com/office/word/2010/wordml" xmlns:w15="http://schemas.microsoft.com/office/word/2012/wordml" xmlns:wpg="http://schemas.microsoft.com/office/word/2010/wordprocessingGroup" xmlns:wpi="http://schemas.microsoft.com/office/word/2010/wordprocessingInk" xmlns:wps="http://schemas.microsoft.com/office/word/2010/wordprocessingShape" xmlns:a14="http://schemas.microsoft.com/office/drawing/2010/main" val="0"/>
                         </a:ext>
                       </a:extLst>
                     </a:blip>
@@ -10961,7 +10961,7 @@
                     <a:blip r:embed="rId16">
                       <a:extLst>
                         <a:ext uri="{28A0092B-C50C-407E-A947-70E740481C1C}">
-                          <a14:useLocalDpi xmlns:a14="http://schemas.microsoft.com/office/drawing/2010/main" xmlns:wps="http://schemas.microsoft.com/office/word/2010/wordprocessingShape" xmlns:wpi="http://schemas.microsoft.com/office/word/2010/wordprocessingInk" xmlns:wpg="http://schemas.microsoft.com/office/word/2010/wordprocessingGroup" xmlns:w15="http://schemas.microsoft.com/office/word/2012/wordml" xmlns:w14="http://schemas.microsoft.com/office/word/2010/wordml" xmlns:w="http://schemas.openxmlformats.org/wordprocessingml/2006/main" xmlns:w10="urn:schemas-microsoft-com:office:word" xmlns:wp14="http://schemas.microsoft.com/office/word/2010/wordprocessingDrawing" xmlns:v="urn:schemas-microsoft-com:vml" xmlns:o="urn:schemas-microsoft-com:office:office" xmlns:mc="http://schemas.openxmlformats.org/markup-compatibility/2006" xmlns:wpc="http://schemas.microsoft.com/office/word/2010/wordprocessingCanvas" xmlns="" val="0"/>
+                          <a14:useLocalDpi xmlns="" xmlns:wpc="http://schemas.microsoft.com/office/word/2010/wordprocessingCanvas" xmlns:mc="http://schemas.openxmlformats.org/markup-compatibility/2006" xmlns:o="urn:schemas-microsoft-com:office:office" xmlns:v="urn:schemas-microsoft-com:vml" xmlns:wp14="http://schemas.microsoft.com/office/word/2010/wordprocessingDrawing" xmlns:w10="urn:schemas-microsoft-com:office:word" xmlns:w="http://schemas.openxmlformats.org/wordprocessingml/2006/main" xmlns:w14="http://schemas.microsoft.com/office/word/2010/wordml" xmlns:w15="http://schemas.microsoft.com/office/word/2012/wordml" xmlns:wpg="http://schemas.microsoft.com/office/word/2010/wordprocessingGroup" xmlns:wpi="http://schemas.microsoft.com/office/word/2010/wordprocessingInk" xmlns:wps="http://schemas.microsoft.com/office/word/2010/wordprocessingShape" xmlns:a14="http://schemas.microsoft.com/office/drawing/2010/main" val="0"/>
                         </a:ext>
                       </a:extLst>
                     </a:blip>
@@ -11063,7 +11063,7 @@
                     <a:blip r:embed="rId17">
                       <a:extLst>
                         <a:ext uri="{28A0092B-C50C-407E-A947-70E740481C1C}">
-                          <a14:useLocalDpi xmlns:a14="http://schemas.microsoft.com/office/drawing/2010/main" xmlns:wps="http://schemas.microsoft.com/office/word/2010/wordprocessingShape" xmlns:wpi="http://schemas.microsoft.com/office/word/2010/wordprocessingInk" xmlns:wpg="http://schemas.microsoft.com/office/word/2010/wordprocessingGroup" xmlns:w15="http://schemas.microsoft.com/office/word/2012/wordml" xmlns:w14="http://schemas.microsoft.com/office/word/2010/wordml" xmlns:w="http://schemas.openxmlformats.org/wordprocessingml/2006/main" xmlns:w10="urn:schemas-microsoft-com:office:word" xmlns:wp14="http://schemas.microsoft.com/office/word/2010/wordprocessingDrawing" xmlns:v="urn:schemas-microsoft-com:vml" xmlns:o="urn:schemas-microsoft-com:office:office" xmlns:mc="http://schemas.openxmlformats.org/markup-compatibility/2006" xmlns:wpc="http://schemas.microsoft.com/office/word/2010/wordprocessingCanvas" xmlns="" val="0"/>
+                          <a14:useLocalDpi xmlns="" xmlns:wpc="http://schemas.microsoft.com/office/word/2010/wordprocessingCanvas" xmlns:mc="http://schemas.openxmlformats.org/markup-compatibility/2006" xmlns:o="urn:schemas-microsoft-com:office:office" xmlns:v="urn:schemas-microsoft-com:vml" xmlns:wp14="http://schemas.microsoft.com/office/word/2010/wordprocessingDrawing" xmlns:w10="urn:schemas-microsoft-com:office:word" xmlns:w="http://schemas.openxmlformats.org/wordprocessingml/2006/main" xmlns:w14="http://schemas.microsoft.com/office/word/2010/wordml" xmlns:w15="http://schemas.microsoft.com/office/word/2012/wordml" xmlns:wpg="http://schemas.microsoft.com/office/word/2010/wordprocessingGroup" xmlns:wpi="http://schemas.microsoft.com/office/word/2010/wordprocessingInk" xmlns:wps="http://schemas.microsoft.com/office/word/2010/wordprocessingShape" xmlns:a14="http://schemas.microsoft.com/office/drawing/2010/main" val="0"/>
                         </a:ext>
                       </a:extLst>
                     </a:blip>
@@ -11215,7 +11215,7 @@
                     <a:blip r:embed="rId18">
                       <a:extLst>
                         <a:ext uri="{28A0092B-C50C-407E-A947-70E740481C1C}">
-                          <a14:useLocalDpi xmlns:a14="http://schemas.microsoft.com/office/drawing/2010/main" xmlns:wps="http://schemas.microsoft.com/office/word/2010/wordprocessingShape" xmlns:wpi="http://schemas.microsoft.com/office/word/2010/wordprocessingInk" xmlns:wpg="http://schemas.microsoft.com/office/word/2010/wordprocessingGroup" xmlns:w15="http://schemas.microsoft.com/office/word/2012/wordml" xmlns:w14="http://schemas.microsoft.com/office/word/2010/wordml" xmlns:w="http://schemas.openxmlformats.org/wordprocessingml/2006/main" xmlns:w10="urn:schemas-microsoft-com:office:word" xmlns:wp14="http://schemas.microsoft.com/office/word/2010/wordprocessingDrawing" xmlns:v="urn:schemas-microsoft-com:vml" xmlns:o="urn:schemas-microsoft-com:office:office" xmlns:mc="http://schemas.openxmlformats.org/markup-compatibility/2006" xmlns:wpc="http://schemas.microsoft.com/office/word/2010/wordprocessingCanvas" xmlns="" val="0"/>
+                          <a14:useLocalDpi xmlns="" xmlns:wpc="http://schemas.microsoft.com/office/word/2010/wordprocessingCanvas" xmlns:mc="http://schemas.openxmlformats.org/markup-compatibility/2006" xmlns:o="urn:schemas-microsoft-com:office:office" xmlns:v="urn:schemas-microsoft-com:vml" xmlns:wp14="http://schemas.microsoft.com/office/word/2010/wordprocessingDrawing" xmlns:w10="urn:schemas-microsoft-com:office:word" xmlns:w="http://schemas.openxmlformats.org/wordprocessingml/2006/main" xmlns:w14="http://schemas.microsoft.com/office/word/2010/wordml" xmlns:w15="http://schemas.microsoft.com/office/word/2012/wordml" xmlns:wpg="http://schemas.microsoft.com/office/word/2010/wordprocessingGroup" xmlns:wpi="http://schemas.microsoft.com/office/word/2010/wordprocessingInk" xmlns:wps="http://schemas.microsoft.com/office/word/2010/wordprocessingShape" xmlns:a14="http://schemas.microsoft.com/office/drawing/2010/main" val="0"/>
                         </a:ext>
                       </a:extLst>
                     </a:blip>
@@ -11333,7 +11333,7 @@
                     <a:blip r:embed="rId19">
                       <a:extLst>
                         <a:ext uri="{28A0092B-C50C-407E-A947-70E740481C1C}">
-                          <a14:useLocalDpi xmlns:a14="http://schemas.microsoft.com/office/drawing/2010/main" xmlns:wps="http://schemas.microsoft.com/office/word/2010/wordprocessingShape" xmlns:wpi="http://schemas.microsoft.com/office/word/2010/wordprocessingInk" xmlns:wpg="http://schemas.microsoft.com/office/word/2010/wordprocessingGroup" xmlns:w15="http://schemas.microsoft.com/office/word/2012/wordml" xmlns:w14="http://schemas.microsoft.com/office/word/2010/wordml" xmlns:w="http://schemas.openxmlformats.org/wordprocessingml/2006/main" xmlns:w10="urn:schemas-microsoft-com:office:word" xmlns:wp14="http://schemas.microsoft.com/office/word/2010/wordprocessingDrawing" xmlns:v="urn:schemas-microsoft-com:vml" xmlns:o="urn:schemas-microsoft-com:office:office" xmlns:mc="http://schemas.openxmlformats.org/markup-compatibility/2006" xmlns:wpc="http://schemas.microsoft.com/office/word/2010/wordprocessingCanvas" xmlns="" val="0"/>
+                          <a14:useLocalDpi xmlns="" xmlns:wpc="http://schemas.microsoft.com/office/word/2010/wordprocessingCanvas" xmlns:mc="http://schemas.openxmlformats.org/markup-compatibility/2006" xmlns:o="urn:schemas-microsoft-com:office:office" xmlns:v="urn:schemas-microsoft-com:vml" xmlns:wp14="http://schemas.microsoft.com/office/word/2010/wordprocessingDrawing" xmlns:w10="urn:schemas-microsoft-com:office:word" xmlns:w="http://schemas.openxmlformats.org/wordprocessingml/2006/main" xmlns:w14="http://schemas.microsoft.com/office/word/2010/wordml" xmlns:w15="http://schemas.microsoft.com/office/word/2012/wordml" xmlns:wpg="http://schemas.microsoft.com/office/word/2010/wordprocessingGroup" xmlns:wpi="http://schemas.microsoft.com/office/word/2010/wordprocessingInk" xmlns:wps="http://schemas.microsoft.com/office/word/2010/wordprocessingShape" xmlns:a14="http://schemas.microsoft.com/office/drawing/2010/main" val="0"/>
                         </a:ext>
                       </a:extLst>
                     </a:blip>
@@ -11434,7 +11434,7 @@
                     <a:blip r:embed="rId20">
                       <a:extLst>
                         <a:ext uri="{28A0092B-C50C-407E-A947-70E740481C1C}">
-                          <a14:useLocalDpi xmlns:a14="http://schemas.microsoft.com/office/drawing/2010/main" xmlns:wps="http://schemas.microsoft.com/office/word/2010/wordprocessingShape" xmlns:wpi="http://schemas.microsoft.com/office/word/2010/wordprocessingInk" xmlns:wpg="http://schemas.microsoft.com/office/word/2010/wordprocessingGroup" xmlns:w15="http://schemas.microsoft.com/office/word/2012/wordml" xmlns:w14="http://schemas.microsoft.com/office/word/2010/wordml" xmlns:w="http://schemas.openxmlformats.org/wordprocessingml/2006/main" xmlns:w10="urn:schemas-microsoft-com:office:word" xmlns:wp14="http://schemas.microsoft.com/office/word/2010/wordprocessingDrawing" xmlns:v="urn:schemas-microsoft-com:vml" xmlns:o="urn:schemas-microsoft-com:office:office" xmlns:mc="http://schemas.openxmlformats.org/markup-compatibility/2006" xmlns:wpc="http://schemas.microsoft.com/office/word/2010/wordprocessingCanvas" xmlns="" val="0"/>
+                          <a14:useLocalDpi xmlns="" xmlns:wpc="http://schemas.microsoft.com/office/word/2010/wordprocessingCanvas" xmlns:mc="http://schemas.openxmlformats.org/markup-compatibility/2006" xmlns:o="urn:schemas-microsoft-com:office:office" xmlns:v="urn:schemas-microsoft-com:vml" xmlns:wp14="http://schemas.microsoft.com/office/word/2010/wordprocessingDrawing" xmlns:w10="urn:schemas-microsoft-com:office:word" xmlns:w="http://schemas.openxmlformats.org/wordprocessingml/2006/main" xmlns:w14="http://schemas.microsoft.com/office/word/2010/wordml" xmlns:w15="http://schemas.microsoft.com/office/word/2012/wordml" xmlns:wpg="http://schemas.microsoft.com/office/word/2010/wordprocessingGroup" xmlns:wpi="http://schemas.microsoft.com/office/word/2010/wordprocessingInk" xmlns:wps="http://schemas.microsoft.com/office/word/2010/wordprocessingShape" xmlns:a14="http://schemas.microsoft.com/office/drawing/2010/main" val="0"/>
                         </a:ext>
                       </a:extLst>
                     </a:blip>
@@ -11556,7 +11556,7 @@
                     <a:blip r:embed="rId21">
                       <a:extLst>
                         <a:ext uri="{28A0092B-C50C-407E-A947-70E740481C1C}">
-                          <a14:useLocalDpi xmlns:a14="http://schemas.microsoft.com/office/drawing/2010/main" xmlns:wps="http://schemas.microsoft.com/office/word/2010/wordprocessingShape" xmlns:wpi="http://schemas.microsoft.com/office/word/2010/wordprocessingInk" xmlns:wpg="http://schemas.microsoft.com/office/word/2010/wordprocessingGroup" xmlns:w15="http://schemas.microsoft.com/office/word/2012/wordml" xmlns:w14="http://schemas.microsoft.com/office/word/2010/wordml" xmlns:w="http://schemas.openxmlformats.org/wordprocessingml/2006/main" xmlns:w10="urn:schemas-microsoft-com:office:word" xmlns:wp14="http://schemas.microsoft.com/office/word/2010/wordprocessingDrawing" xmlns:v="urn:schemas-microsoft-com:vml" xmlns:o="urn:schemas-microsoft-com:office:office" xmlns:mc="http://schemas.openxmlformats.org/markup-compatibility/2006" xmlns:wpc="http://schemas.microsoft.com/office/word/2010/wordprocessingCanvas" xmlns="" val="0"/>
+                          <a14:useLocalDpi xmlns="" xmlns:wpc="http://schemas.microsoft.com/office/word/2010/wordprocessingCanvas" xmlns:mc="http://schemas.openxmlformats.org/markup-compatibility/2006" xmlns:o="urn:schemas-microsoft-com:office:office" xmlns:v="urn:schemas-microsoft-com:vml" xmlns:wp14="http://schemas.microsoft.com/office/word/2010/wordprocessingDrawing" xmlns:w10="urn:schemas-microsoft-com:office:word" xmlns:w="http://schemas.openxmlformats.org/wordprocessingml/2006/main" xmlns:w14="http://schemas.microsoft.com/office/word/2010/wordml" xmlns:w15="http://schemas.microsoft.com/office/word/2012/wordml" xmlns:wpg="http://schemas.microsoft.com/office/word/2010/wordprocessingGroup" xmlns:wpi="http://schemas.microsoft.com/office/word/2010/wordprocessingInk" xmlns:wps="http://schemas.microsoft.com/office/word/2010/wordprocessingShape" xmlns:a14="http://schemas.microsoft.com/office/drawing/2010/main" val="0"/>
                         </a:ext>
                       </a:extLst>
                     </a:blip>
@@ -11774,7 +11774,7 @@
                     <a:blip r:embed="rId22">
                       <a:extLst>
                         <a:ext uri="{28A0092B-C50C-407E-A947-70E740481C1C}">
-                          <a14:useLocalDpi xmlns:a14="http://schemas.microsoft.com/office/drawing/2010/main" xmlns:wps="http://schemas.microsoft.com/office/word/2010/wordprocessingShape" xmlns:wpi="http://schemas.microsoft.com/office/word/2010/wordprocessingInk" xmlns:wpg="http://schemas.microsoft.com/office/word/2010/wordprocessingGroup" xmlns:w15="http://schemas.microsoft.com/office/word/2012/wordml" xmlns:w14="http://schemas.microsoft.com/office/word/2010/wordml" xmlns:w="http://schemas.openxmlformats.org/wordprocessingml/2006/main" xmlns:w10="urn:schemas-microsoft-com:office:word" xmlns:wp14="http://schemas.microsoft.com/office/word/2010/wordprocessingDrawing" xmlns:v="urn:schemas-microsoft-com:vml" xmlns:o="urn:schemas-microsoft-com:office:office" xmlns:mc="http://schemas.openxmlformats.org/markup-compatibility/2006" xmlns:wpc="http://schemas.microsoft.com/office/word/2010/wordprocessingCanvas" xmlns="" val="0"/>
+                          <a14:useLocalDpi xmlns="" xmlns:wpc="http://schemas.microsoft.com/office/word/2010/wordprocessingCanvas" xmlns:mc="http://schemas.openxmlformats.org/markup-compatibility/2006" xmlns:o="urn:schemas-microsoft-com:office:office" xmlns:v="urn:schemas-microsoft-com:vml" xmlns:wp14="http://schemas.microsoft.com/office/word/2010/wordprocessingDrawing" xmlns:w10="urn:schemas-microsoft-com:office:word" xmlns:w="http://schemas.openxmlformats.org/wordprocessingml/2006/main" xmlns:w14="http://schemas.microsoft.com/office/word/2010/wordml" xmlns:w15="http://schemas.microsoft.com/office/word/2012/wordml" xmlns:wpg="http://schemas.microsoft.com/office/word/2010/wordprocessingGroup" xmlns:wpi="http://schemas.microsoft.com/office/word/2010/wordprocessingInk" xmlns:wps="http://schemas.microsoft.com/office/word/2010/wordprocessingShape" xmlns:a14="http://schemas.microsoft.com/office/drawing/2010/main" val="0"/>
                         </a:ext>
                       </a:extLst>
                     </a:blip>
@@ -11891,7 +11891,7 @@
                     <a:blip r:embed="rId23">
                       <a:extLst>
                         <a:ext uri="{28A0092B-C50C-407E-A947-70E740481C1C}">
-                          <a14:useLocalDpi xmlns:a14="http://schemas.microsoft.com/office/drawing/2010/main" xmlns:wps="http://schemas.microsoft.com/office/word/2010/wordprocessingShape" xmlns:wpi="http://schemas.microsoft.com/office/word/2010/wordprocessingInk" xmlns:wpg="http://schemas.microsoft.com/office/word/2010/wordprocessingGroup" xmlns:w15="http://schemas.microsoft.com/office/word/2012/wordml" xmlns:w14="http://schemas.microsoft.com/office/word/2010/wordml" xmlns:w="http://schemas.openxmlformats.org/wordprocessingml/2006/main" xmlns:w10="urn:schemas-microsoft-com:office:word" xmlns:wp14="http://schemas.microsoft.com/office/word/2010/wordprocessingDrawing" xmlns:v="urn:schemas-microsoft-com:vml" xmlns:o="urn:schemas-microsoft-com:office:office" xmlns:mc="http://schemas.openxmlformats.org/markup-compatibility/2006" xmlns:wpc="http://schemas.microsoft.com/office/word/2010/wordprocessingCanvas" xmlns="" val="0"/>
+                          <a14:useLocalDpi xmlns="" xmlns:wpc="http://schemas.microsoft.com/office/word/2010/wordprocessingCanvas" xmlns:mc="http://schemas.openxmlformats.org/markup-compatibility/2006" xmlns:o="urn:schemas-microsoft-com:office:office" xmlns:v="urn:schemas-microsoft-com:vml" xmlns:wp14="http://schemas.microsoft.com/office/word/2010/wordprocessingDrawing" xmlns:w10="urn:schemas-microsoft-com:office:word" xmlns:w="http://schemas.openxmlformats.org/wordprocessingml/2006/main" xmlns:w14="http://schemas.microsoft.com/office/word/2010/wordml" xmlns:w15="http://schemas.microsoft.com/office/word/2012/wordml" xmlns:wpg="http://schemas.microsoft.com/office/word/2010/wordprocessingGroup" xmlns:wpi="http://schemas.microsoft.com/office/word/2010/wordprocessingInk" xmlns:wps="http://schemas.microsoft.com/office/word/2010/wordprocessingShape" xmlns:a14="http://schemas.microsoft.com/office/drawing/2010/main" val="0"/>
                         </a:ext>
                       </a:extLst>
                     </a:blip>
@@ -12053,7 +12053,7 @@
                     <a:blip r:embed="rId24">
                       <a:extLst>
                         <a:ext uri="{28A0092B-C50C-407E-A947-70E740481C1C}">
-                          <a14:useLocalDpi xmlns:a14="http://schemas.microsoft.com/office/drawing/2010/main" xmlns:wps="http://schemas.microsoft.com/office/word/2010/wordprocessingShape" xmlns:wpi="http://schemas.microsoft.com/office/word/2010/wordprocessingInk" xmlns:wpg="http://schemas.microsoft.com/office/word/2010/wordprocessingGroup" xmlns:w15="http://schemas.microsoft.com/office/word/2012/wordml" xmlns:w14="http://schemas.microsoft.com/office/word/2010/wordml" xmlns:w="http://schemas.openxmlformats.org/wordprocessingml/2006/main" xmlns:w10="urn:schemas-microsoft-com:office:word" xmlns:wp14="http://schemas.microsoft.com/office/word/2010/wordprocessingDrawing" xmlns:v="urn:schemas-microsoft-com:vml" xmlns:o="urn:schemas-microsoft-com:office:office" xmlns:mc="http://schemas.openxmlformats.org/markup-compatibility/2006" xmlns:wpc="http://schemas.microsoft.com/office/word/2010/wordprocessingCanvas" xmlns="" val="0"/>
+                          <a14:useLocalDpi xmlns="" xmlns:wpc="http://schemas.microsoft.com/office/word/2010/wordprocessingCanvas" xmlns:mc="http://schemas.openxmlformats.org/markup-compatibility/2006" xmlns:o="urn:schemas-microsoft-com:office:office" xmlns:v="urn:schemas-microsoft-com:vml" xmlns:wp14="http://schemas.microsoft.com/office/word/2010/wordprocessingDrawing" xmlns:w10="urn:schemas-microsoft-com:office:word" xmlns:w="http://schemas.openxmlformats.org/wordprocessingml/2006/main" xmlns:w14="http://schemas.microsoft.com/office/word/2010/wordml" xmlns:w15="http://schemas.microsoft.com/office/word/2012/wordml" xmlns:wpg="http://schemas.microsoft.com/office/word/2010/wordprocessingGroup" xmlns:wpi="http://schemas.microsoft.com/office/word/2010/wordprocessingInk" xmlns:wps="http://schemas.microsoft.com/office/word/2010/wordprocessingShape" xmlns:a14="http://schemas.microsoft.com/office/drawing/2010/main" val="0"/>
                         </a:ext>
                       </a:extLst>
                     </a:blip>
@@ -12159,7 +12159,7 @@
                     <a:blip r:embed="rId25">
                       <a:extLst>
                         <a:ext uri="{28A0092B-C50C-407E-A947-70E740481C1C}">
-                          <a14:useLocalDpi xmlns:a14="http://schemas.microsoft.com/office/drawing/2010/main" xmlns:wps="http://schemas.microsoft.com/office/word/2010/wordprocessingShape" xmlns:wpi="http://schemas.microsoft.com/office/word/2010/wordprocessingInk" xmlns:wpg="http://schemas.microsoft.com/office/word/2010/wordprocessingGroup" xmlns:w15="http://schemas.microsoft.com/office/word/2012/wordml" xmlns:w14="http://schemas.microsoft.com/office/word/2010/wordml" xmlns:w="http://schemas.openxmlformats.org/wordprocessingml/2006/main" xmlns:w10="urn:schemas-microsoft-com:office:word" xmlns:wp14="http://schemas.microsoft.com/office/word/2010/wordprocessingDrawing" xmlns:v="urn:schemas-microsoft-com:vml" xmlns:o="urn:schemas-microsoft-com:office:office" xmlns:mc="http://schemas.openxmlformats.org/markup-compatibility/2006" xmlns:wpc="http://schemas.microsoft.com/office/word/2010/wordprocessingCanvas" xmlns="" val="0"/>
+                          <a14:useLocalDpi xmlns="" xmlns:wpc="http://schemas.microsoft.com/office/word/2010/wordprocessingCanvas" xmlns:mc="http://schemas.openxmlformats.org/markup-compatibility/2006" xmlns:o="urn:schemas-microsoft-com:office:office" xmlns:v="urn:schemas-microsoft-com:vml" xmlns:wp14="http://schemas.microsoft.com/office/word/2010/wordprocessingDrawing" xmlns:w10="urn:schemas-microsoft-com:office:word" xmlns:w="http://schemas.openxmlformats.org/wordprocessingml/2006/main" xmlns:w14="http://schemas.microsoft.com/office/word/2010/wordml" xmlns:w15="http://schemas.microsoft.com/office/word/2012/wordml" xmlns:wpg="http://schemas.microsoft.com/office/word/2010/wordprocessingGroup" xmlns:wpi="http://schemas.microsoft.com/office/word/2010/wordprocessingInk" xmlns:wps="http://schemas.microsoft.com/office/word/2010/wordprocessingShape" xmlns:a14="http://schemas.microsoft.com/office/drawing/2010/main" val="0"/>
                         </a:ext>
                       </a:extLst>
                     </a:blip>
@@ -12351,7 +12351,7 @@
                     <a:blip r:embed="rId26">
                       <a:extLst>
                         <a:ext uri="{28A0092B-C50C-407E-A947-70E740481C1C}">
-                          <a14:useLocalDpi xmlns:a14="http://schemas.microsoft.com/office/drawing/2010/main" xmlns:wps="http://schemas.microsoft.com/office/word/2010/wordprocessingShape" xmlns:wpi="http://schemas.microsoft.com/office/word/2010/wordprocessingInk" xmlns:wpg="http://schemas.microsoft.com/office/word/2010/wordprocessingGroup" xmlns:w15="http://schemas.microsoft.com/office/word/2012/wordml" xmlns:w14="http://schemas.microsoft.com/office/word/2010/wordml" xmlns:w="http://schemas.openxmlformats.org/wordprocessingml/2006/main" xmlns:w10="urn:schemas-microsoft-com:office:word" xmlns:wp14="http://schemas.microsoft.com/office/word/2010/wordprocessingDrawing" xmlns:v="urn:schemas-microsoft-com:vml" xmlns:o="urn:schemas-microsoft-com:office:office" xmlns:mc="http://schemas.openxmlformats.org/markup-compatibility/2006" xmlns:wpc="http://schemas.microsoft.com/office/word/2010/wordprocessingCanvas" xmlns="" val="0"/>
+                          <a14:useLocalDpi xmlns="" xmlns:wpc="http://schemas.microsoft.com/office/word/2010/wordprocessingCanvas" xmlns:mc="http://schemas.openxmlformats.org/markup-compatibility/2006" xmlns:o="urn:schemas-microsoft-com:office:office" xmlns:v="urn:schemas-microsoft-com:vml" xmlns:wp14="http://schemas.microsoft.com/office/word/2010/wordprocessingDrawing" xmlns:w10="urn:schemas-microsoft-com:office:word" xmlns:w="http://schemas.openxmlformats.org/wordprocessingml/2006/main" xmlns:w14="http://schemas.microsoft.com/office/word/2010/wordml" xmlns:w15="http://schemas.microsoft.com/office/word/2012/wordml" xmlns:wpg="http://schemas.microsoft.com/office/word/2010/wordprocessingGroup" xmlns:wpi="http://schemas.microsoft.com/office/word/2010/wordprocessingInk" xmlns:wps="http://schemas.microsoft.com/office/word/2010/wordprocessingShape" xmlns:a14="http://schemas.microsoft.com/office/drawing/2010/main" val="0"/>
                         </a:ext>
                       </a:extLst>
                     </a:blip>
@@ -12621,7 +12621,7 @@
                     <a:blip r:embed="rId27">
                       <a:extLst>
                         <a:ext uri="{28A0092B-C50C-407E-A947-70E740481C1C}">
-                          <a14:useLocalDpi xmlns:a14="http://schemas.microsoft.com/office/drawing/2010/main" xmlns:wps="http://schemas.microsoft.com/office/word/2010/wordprocessingShape" xmlns:wpi="http://schemas.microsoft.com/office/word/2010/wordprocessingInk" xmlns:wpg="http://schemas.microsoft.com/office/word/2010/wordprocessingGroup" xmlns:w15="http://schemas.microsoft.com/office/word/2012/wordml" xmlns:w14="http://schemas.microsoft.com/office/word/2010/wordml" xmlns:w="http://schemas.openxmlformats.org/wordprocessingml/2006/main" xmlns:w10="urn:schemas-microsoft-com:office:word" xmlns:wp14="http://schemas.microsoft.com/office/word/2010/wordprocessingDrawing" xmlns:v="urn:schemas-microsoft-com:vml" xmlns:o="urn:schemas-microsoft-com:office:office" xmlns:mc="http://schemas.openxmlformats.org/markup-compatibility/2006" xmlns:wpc="http://schemas.microsoft.com/office/word/2010/wordprocessingCanvas" xmlns="" val="0"/>
+                          <a14:useLocalDpi xmlns="" xmlns:wpc="http://schemas.microsoft.com/office/word/2010/wordprocessingCanvas" xmlns:mc="http://schemas.openxmlformats.org/markup-compatibility/2006" xmlns:o="urn:schemas-microsoft-com:office:office" xmlns:v="urn:schemas-microsoft-com:vml" xmlns:wp14="http://schemas.microsoft.com/office/word/2010/wordprocessingDrawing" xmlns:w10="urn:schemas-microsoft-com:office:word" xmlns:w="http://schemas.openxmlformats.org/wordprocessingml/2006/main" xmlns:w14="http://schemas.microsoft.com/office/word/2010/wordml" xmlns:w15="http://schemas.microsoft.com/office/word/2012/wordml" xmlns:wpg="http://schemas.microsoft.com/office/word/2010/wordprocessingGroup" xmlns:wpi="http://schemas.microsoft.com/office/word/2010/wordprocessingInk" xmlns:wps="http://schemas.microsoft.com/office/word/2010/wordprocessingShape" xmlns:a14="http://schemas.microsoft.com/office/drawing/2010/main" val="0"/>
                         </a:ext>
                       </a:extLst>
                     </a:blip>
@@ -12763,7 +12763,7 @@
                     <a:blip r:embed="rId28">
                       <a:extLst>
                         <a:ext uri="{28A0092B-C50C-407E-A947-70E740481C1C}">
-                          <a14:useLocalDpi xmlns:a14="http://schemas.microsoft.com/office/drawing/2010/main" xmlns:wps="http://schemas.microsoft.com/office/word/2010/wordprocessingShape" xmlns:wpi="http://schemas.microsoft.com/office/word/2010/wordprocessingInk" xmlns:wpg="http://schemas.microsoft.com/office/word/2010/wordprocessingGroup" xmlns:w15="http://schemas.microsoft.com/office/word/2012/wordml" xmlns:w14="http://schemas.microsoft.com/office/word/2010/wordml" xmlns:w="http://schemas.openxmlformats.org/wordprocessingml/2006/main" xmlns:w10="urn:schemas-microsoft-com:office:word" xmlns:wp14="http://schemas.microsoft.com/office/word/2010/wordprocessingDrawing" xmlns:v="urn:schemas-microsoft-com:vml" xmlns:o="urn:schemas-microsoft-com:office:office" xmlns:mc="http://schemas.openxmlformats.org/markup-compatibility/2006" xmlns:wpc="http://schemas.microsoft.com/office/word/2010/wordprocessingCanvas" xmlns="" val="0"/>
+                          <a14:useLocalDpi xmlns="" xmlns:wpc="http://schemas.microsoft.com/office/word/2010/wordprocessingCanvas" xmlns:mc="http://schemas.openxmlformats.org/markup-compatibility/2006" xmlns:o="urn:schemas-microsoft-com:office:office" xmlns:v="urn:schemas-microsoft-com:vml" xmlns:wp14="http://schemas.microsoft.com/office/word/2010/wordprocessingDrawing" xmlns:w10="urn:schemas-microsoft-com:office:word" xmlns:w="http://schemas.openxmlformats.org/wordprocessingml/2006/main" xmlns:w14="http://schemas.microsoft.com/office/word/2010/wordml" xmlns:w15="http://schemas.microsoft.com/office/word/2012/wordml" xmlns:wpg="http://schemas.microsoft.com/office/word/2010/wordprocessingGroup" xmlns:wpi="http://schemas.microsoft.com/office/word/2010/wordprocessingInk" xmlns:wps="http://schemas.microsoft.com/office/word/2010/wordprocessingShape" xmlns:a14="http://schemas.microsoft.com/office/drawing/2010/main" val="0"/>
                         </a:ext>
                       </a:extLst>
                     </a:blip>
@@ -12973,7 +12973,7 @@
                     <a:blip r:embed="rId29">
                       <a:extLst>
                         <a:ext uri="{28A0092B-C50C-407E-A947-70E740481C1C}">
-                          <a14:useLocalDpi xmlns:a14="http://schemas.microsoft.com/office/drawing/2010/main" xmlns:wps="http://schemas.microsoft.com/office/word/2010/wordprocessingShape" xmlns:wpi="http://schemas.microsoft.com/office/word/2010/wordprocessingInk" xmlns:wpg="http://schemas.microsoft.com/office/word/2010/wordprocessingGroup" xmlns:w15="http://schemas.microsoft.com/office/word/2012/wordml" xmlns:w14="http://schemas.microsoft.com/office/word/2010/wordml" xmlns:w="http://schemas.openxmlformats.org/wordprocessingml/2006/main" xmlns:w10="urn:schemas-microsoft-com:office:word" xmlns:wp14="http://schemas.microsoft.com/office/word/2010/wordprocessingDrawing" xmlns:v="urn:schemas-microsoft-com:vml" xmlns:o="urn:schemas-microsoft-com:office:office" xmlns:mc="http://schemas.openxmlformats.org/markup-compatibility/2006" xmlns:wpc="http://schemas.microsoft.com/office/word/2010/wordprocessingCanvas" xmlns="" val="0"/>
+                          <a14:useLocalDpi xmlns="" xmlns:wpc="http://schemas.microsoft.com/office/word/2010/wordprocessingCanvas" xmlns:mc="http://schemas.openxmlformats.org/markup-compatibility/2006" xmlns:o="urn:schemas-microsoft-com:office:office" xmlns:v="urn:schemas-microsoft-com:vml" xmlns:wp14="http://schemas.microsoft.com/office/word/2010/wordprocessingDrawing" xmlns:w10="urn:schemas-microsoft-com:office:word" xmlns:w="http://schemas.openxmlformats.org/wordprocessingml/2006/main" xmlns:w14="http://schemas.microsoft.com/office/word/2010/wordml" xmlns:w15="http://schemas.microsoft.com/office/word/2012/wordml" xmlns:wpg="http://schemas.microsoft.com/office/word/2010/wordprocessingGroup" xmlns:wpi="http://schemas.microsoft.com/office/word/2010/wordprocessingInk" xmlns:wps="http://schemas.microsoft.com/office/word/2010/wordprocessingShape" xmlns:a14="http://schemas.microsoft.com/office/drawing/2010/main" val="0"/>
                         </a:ext>
                       </a:extLst>
                     </a:blip>
@@ -13090,7 +13090,7 @@
                     <a:blip r:embed="rId30">
                       <a:extLst>
                         <a:ext uri="{28A0092B-C50C-407E-A947-70E740481C1C}">
-                          <a14:useLocalDpi xmlns:a14="http://schemas.microsoft.com/office/drawing/2010/main" xmlns:wps="http://schemas.microsoft.com/office/word/2010/wordprocessingShape" xmlns:wpi="http://schemas.microsoft.com/office/word/2010/wordprocessingInk" xmlns:wpg="http://schemas.microsoft.com/office/word/2010/wordprocessingGroup" xmlns:w15="http://schemas.microsoft.com/office/word/2012/wordml" xmlns:w14="http://schemas.microsoft.com/office/word/2010/wordml" xmlns:w="http://schemas.openxmlformats.org/wordprocessingml/2006/main" xmlns:w10="urn:schemas-microsoft-com:office:word" xmlns:wp14="http://schemas.microsoft.com/office/word/2010/wordprocessingDrawing" xmlns:v="urn:schemas-microsoft-com:vml" xmlns:o="urn:schemas-microsoft-com:office:office" xmlns:mc="http://schemas.openxmlformats.org/markup-compatibility/2006" xmlns:wpc="http://schemas.microsoft.com/office/word/2010/wordprocessingCanvas" xmlns="" val="0"/>
+                          <a14:useLocalDpi xmlns="" xmlns:wpc="http://schemas.microsoft.com/office/word/2010/wordprocessingCanvas" xmlns:mc="http://schemas.openxmlformats.org/markup-compatibility/2006" xmlns:o="urn:schemas-microsoft-com:office:office" xmlns:v="urn:schemas-microsoft-com:vml" xmlns:wp14="http://schemas.microsoft.com/office/word/2010/wordprocessingDrawing" xmlns:w10="urn:schemas-microsoft-com:office:word" xmlns:w="http://schemas.openxmlformats.org/wordprocessingml/2006/main" xmlns:w14="http://schemas.microsoft.com/office/word/2010/wordml" xmlns:w15="http://schemas.microsoft.com/office/word/2012/wordml" xmlns:wpg="http://schemas.microsoft.com/office/word/2010/wordprocessingGroup" xmlns:wpi="http://schemas.microsoft.com/office/word/2010/wordprocessingInk" xmlns:wps="http://schemas.microsoft.com/office/word/2010/wordprocessingShape" xmlns:a14="http://schemas.microsoft.com/office/drawing/2010/main" val="0"/>
                         </a:ext>
                       </a:extLst>
                     </a:blip>
@@ -13148,7 +13148,7 @@
                     <a:blip r:embed="rId31">
                       <a:extLst>
                         <a:ext uri="{28A0092B-C50C-407E-A947-70E740481C1C}">
-                          <a14:useLocalDpi xmlns:a14="http://schemas.microsoft.com/office/drawing/2010/main" xmlns:wps="http://schemas.microsoft.com/office/word/2010/wordprocessingShape" xmlns:wpi="http://schemas.microsoft.com/office/word/2010/wordprocessingInk" xmlns:wpg="http://schemas.microsoft.com/office/word/2010/wordprocessingGroup" xmlns:w15="http://schemas.microsoft.com/office/word/2012/wordml" xmlns:w14="http://schemas.microsoft.com/office/word/2010/wordml" xmlns:w="http://schemas.openxmlformats.org/wordprocessingml/2006/main" xmlns:w10="urn:schemas-microsoft-com:office:word" xmlns:wp14="http://schemas.microsoft.com/office/word/2010/wordprocessingDrawing" xmlns:v="urn:schemas-microsoft-com:vml" xmlns:o="urn:schemas-microsoft-com:office:office" xmlns:mc="http://schemas.openxmlformats.org/markup-compatibility/2006" xmlns:wpc="http://schemas.microsoft.com/office/word/2010/wordprocessingCanvas" xmlns="" val="0"/>
+                          <a14:useLocalDpi xmlns="" xmlns:wpc="http://schemas.microsoft.com/office/word/2010/wordprocessingCanvas" xmlns:mc="http://schemas.openxmlformats.org/markup-compatibility/2006" xmlns:o="urn:schemas-microsoft-com:office:office" xmlns:v="urn:schemas-microsoft-com:vml" xmlns:wp14="http://schemas.microsoft.com/office/word/2010/wordprocessingDrawing" xmlns:w10="urn:schemas-microsoft-com:office:word" xmlns:w="http://schemas.openxmlformats.org/wordprocessingml/2006/main" xmlns:w14="http://schemas.microsoft.com/office/word/2010/wordml" xmlns:w15="http://schemas.microsoft.com/office/word/2012/wordml" xmlns:wpg="http://schemas.microsoft.com/office/word/2010/wordprocessingGroup" xmlns:wpi="http://schemas.microsoft.com/office/word/2010/wordprocessingInk" xmlns:wps="http://schemas.microsoft.com/office/word/2010/wordprocessingShape" xmlns:a14="http://schemas.microsoft.com/office/drawing/2010/main" val="0"/>
                         </a:ext>
                       </a:extLst>
                     </a:blip>
@@ -13265,7 +13265,7 @@
                     <a:blip r:embed="rId32">
                       <a:extLst>
                         <a:ext uri="{28A0092B-C50C-407E-A947-70E740481C1C}">
-                          <a14:useLocalDpi xmlns:a14="http://schemas.microsoft.com/office/drawing/2010/main" xmlns:wps="http://schemas.microsoft.com/office/word/2010/wordprocessingShape" xmlns:wpi="http://schemas.microsoft.com/office/word/2010/wordprocessingInk" xmlns:wpg="http://schemas.microsoft.com/office/word/2010/wordprocessingGroup" xmlns:w15="http://schemas.microsoft.com/office/word/2012/wordml" xmlns:w14="http://schemas.microsoft.com/office/word/2010/wordml" xmlns:w="http://schemas.openxmlformats.org/wordprocessingml/2006/main" xmlns:w10="urn:schemas-microsoft-com:office:word" xmlns:wp14="http://schemas.microsoft.com/office/word/2010/wordprocessingDrawing" xmlns:v="urn:schemas-microsoft-com:vml" xmlns:o="urn:schemas-microsoft-com:office:office" xmlns:mc="http://schemas.openxmlformats.org/markup-compatibility/2006" xmlns:wpc="http://schemas.microsoft.com/office/word/2010/wordprocessingCanvas" xmlns="" val="0"/>
+                          <a14:useLocalDpi xmlns="" xmlns:wpc="http://schemas.microsoft.com/office/word/2010/wordprocessingCanvas" xmlns:mc="http://schemas.openxmlformats.org/markup-compatibility/2006" xmlns:o="urn:schemas-microsoft-com:office:office" xmlns:v="urn:schemas-microsoft-com:vml" xmlns:wp14="http://schemas.microsoft.com/office/word/2010/wordprocessingDrawing" xmlns:w10="urn:schemas-microsoft-com:office:word" xmlns:w="http://schemas.openxmlformats.org/wordprocessingml/2006/main" xmlns:w14="http://schemas.microsoft.com/office/word/2010/wordml" xmlns:w15="http://schemas.microsoft.com/office/word/2012/wordml" xmlns:wpg="http://schemas.microsoft.com/office/word/2010/wordprocessingGroup" xmlns:wpi="http://schemas.microsoft.com/office/word/2010/wordprocessingInk" xmlns:wps="http://schemas.microsoft.com/office/word/2010/wordprocessingShape" xmlns:a14="http://schemas.microsoft.com/office/drawing/2010/main" val="0"/>
                         </a:ext>
                       </a:extLst>
                     </a:blip>
@@ -13338,7 +13338,7 @@
                     <a:blip r:embed="rId33">
                       <a:extLst>
                         <a:ext uri="{28A0092B-C50C-407E-A947-70E740481C1C}">
-                          <a14:useLocalDpi xmlns:a14="http://schemas.microsoft.com/office/drawing/2010/main" xmlns:wps="http://schemas.microsoft.com/office/word/2010/wordprocessingShape" xmlns:wpi="http://schemas.microsoft.com/office/word/2010/wordprocessingInk" xmlns:wpg="http://schemas.microsoft.com/office/word/2010/wordprocessingGroup" xmlns:w15="http://schemas.microsoft.com/office/word/2012/wordml" xmlns:w14="http://schemas.microsoft.com/office/word/2010/wordml" xmlns:w="http://schemas.openxmlformats.org/wordprocessingml/2006/main" xmlns:w10="urn:schemas-microsoft-com:office:word" xmlns:wp14="http://schemas.microsoft.com/office/word/2010/wordprocessingDrawing" xmlns:v="urn:schemas-microsoft-com:vml" xmlns:o="urn:schemas-microsoft-com:office:office" xmlns:mc="http://schemas.openxmlformats.org/markup-compatibility/2006" xmlns:wpc="http://schemas.microsoft.com/office/word/2010/wordprocessingCanvas" xmlns="" val="0"/>
+                          <a14:useLocalDpi xmlns="" xmlns:wpc="http://schemas.microsoft.com/office/word/2010/wordprocessingCanvas" xmlns:mc="http://schemas.openxmlformats.org/markup-compatibility/2006" xmlns:o="urn:schemas-microsoft-com:office:office" xmlns:v="urn:schemas-microsoft-com:vml" xmlns:wp14="http://schemas.microsoft.com/office/word/2010/wordprocessingDrawing" xmlns:w10="urn:schemas-microsoft-com:office:word" xmlns:w="http://schemas.openxmlformats.org/wordprocessingml/2006/main" xmlns:w14="http://schemas.microsoft.com/office/word/2010/wordml" xmlns:w15="http://schemas.microsoft.com/office/word/2012/wordml" xmlns:wpg="http://schemas.microsoft.com/office/word/2010/wordprocessingGroup" xmlns:wpi="http://schemas.microsoft.com/office/word/2010/wordprocessingInk" xmlns:wps="http://schemas.microsoft.com/office/word/2010/wordprocessingShape" xmlns:a14="http://schemas.microsoft.com/office/drawing/2010/main" val="0"/>
                         </a:ext>
                       </a:extLst>
                     </a:blip>
@@ -13829,7 +13829,7 @@
         <w:rFonts w:asciiTheme="majorHAnsi" w:hAnsiTheme="majorHAnsi"/>
         <w:noProof/>
       </w:rPr>
-      <w:t>6</w:t>
+      <w:t>3</w:t>
     </w:r>
     <w:r>
       <w:rPr>

</xml_diff>